<commit_message>
Diagrammi delle classi di progettazione
</commit_message>
<xml_diff>
--- a/Componenti Progetto/BUSINESS CASE.docx
+++ b/Componenti Progetto/BUSINESS CASE.docx
@@ -1,10 +1,10 @@
 
 <file path=word/document.xml><?xml version="1.0" encoding="utf-8"?>
-<w:document xmlns:wpc="http://schemas.microsoft.com/office/word/2010/wordprocessingCanvas" xmlns:cx="http://schemas.microsoft.com/office/drawing/2014/chartex" xmlns:cx1="http://schemas.microsoft.com/office/drawing/2015/9/8/chartex" xmlns:cx2="http://schemas.microsoft.com/office/drawing/2015/10/21/chartex" xmlns:cx3="http://schemas.microsoft.com/office/drawing/2016/5/9/chartex" xmlns:cx4="http://schemas.microsoft.com/office/drawing/2016/5/10/chartex" xmlns:cx5="http://schemas.microsoft.com/office/drawing/2016/5/11/chartex" xmlns:cx6="http://schemas.microsoft.com/office/drawing/2016/5/12/chartex" xmlns:cx7="http://schemas.microsoft.com/office/drawing/2016/5/13/chartex" xmlns:cx8="http://schemas.microsoft.com/office/drawing/2016/5/14/chartex" xmlns:mc="http://schemas.openxmlformats.org/markup-compatibility/2006" xmlns:aink="http://schemas.microsoft.com/office/drawing/2016/ink" xmlns:am3d="http://schemas.microsoft.com/office/drawing/2017/model3d" xmlns:o="urn:schemas-microsoft-com:office:office" xmlns:r="http://schemas.openxmlformats.org/officeDocument/2006/relationships" xmlns:m="http://schemas.openxmlformats.org/officeDocument/2006/math" xmlns:v="urn:schemas-microsoft-com:vml" xmlns:wp14="http://schemas.microsoft.com/office/word/2010/wordprocessingDrawing" xmlns:wp="http://schemas.openxmlformats.org/drawingml/2006/wordprocessingDrawing" xmlns:w10="urn:schemas-microsoft-com:office:word" xmlns:w="http://schemas.openxmlformats.org/wordprocessingml/2006/main" xmlns:w14="http://schemas.microsoft.com/office/word/2010/wordml" xmlns:w15="http://schemas.microsoft.com/office/word/2012/wordml" xmlns:w16cex="http://schemas.microsoft.com/office/word/2018/wordml/cex" xmlns:w16cid="http://schemas.microsoft.com/office/word/2016/wordml/cid" xmlns:w16="http://schemas.microsoft.com/office/word/2018/wordml" xmlns:w16sdtdh="http://schemas.microsoft.com/office/word/2020/wordml/sdtdatahash" xmlns:w16se="http://schemas.microsoft.com/office/word/2015/wordml/symex" xmlns:wpg="http://schemas.microsoft.com/office/word/2010/wordprocessingGroup" xmlns:wpi="http://schemas.microsoft.com/office/word/2010/wordprocessingInk" xmlns:wne="http://schemas.microsoft.com/office/word/2006/wordml" xmlns:wps="http://schemas.microsoft.com/office/word/2010/wordprocessingShape" mc:Ignorable="w14 w15 w16se w16cid w16 w16cex w16sdtdh wp14">
+<w:document xmlns:wpc="http://schemas.microsoft.com/office/word/2010/wordprocessingCanvas" xmlns:cx="http://schemas.microsoft.com/office/drawing/2014/chartex" xmlns:cx1="http://schemas.microsoft.com/office/drawing/2015/9/8/chartex" xmlns:cx2="http://schemas.microsoft.com/office/drawing/2015/10/21/chartex" xmlns:cx3="http://schemas.microsoft.com/office/drawing/2016/5/9/chartex" xmlns:cx4="http://schemas.microsoft.com/office/drawing/2016/5/10/chartex" xmlns:cx5="http://schemas.microsoft.com/office/drawing/2016/5/11/chartex" xmlns:cx6="http://schemas.microsoft.com/office/drawing/2016/5/12/chartex" xmlns:cx7="http://schemas.microsoft.com/office/drawing/2016/5/13/chartex" xmlns:cx8="http://schemas.microsoft.com/office/drawing/2016/5/14/chartex" xmlns:mc="http://schemas.openxmlformats.org/markup-compatibility/2006" xmlns:aink="http://schemas.microsoft.com/office/drawing/2016/ink" xmlns:am3d="http://schemas.microsoft.com/office/drawing/2017/model3d" xmlns:o="urn:schemas-microsoft-com:office:office" xmlns:oel="http://schemas.microsoft.com/office/2019/extlst" xmlns:r="http://schemas.openxmlformats.org/officeDocument/2006/relationships" xmlns:m="http://schemas.openxmlformats.org/officeDocument/2006/math" xmlns:v="urn:schemas-microsoft-com:vml" xmlns:wp14="http://schemas.microsoft.com/office/word/2010/wordprocessingDrawing" xmlns:wp="http://schemas.openxmlformats.org/drawingml/2006/wordprocessingDrawing" xmlns:w10="urn:schemas-microsoft-com:office:word" xmlns:w="http://schemas.openxmlformats.org/wordprocessingml/2006/main" xmlns:w14="http://schemas.microsoft.com/office/word/2010/wordml" xmlns:w15="http://schemas.microsoft.com/office/word/2012/wordml" xmlns:w16cex="http://schemas.microsoft.com/office/word/2018/wordml/cex" xmlns:w16cid="http://schemas.microsoft.com/office/word/2016/wordml/cid" xmlns:w16="http://schemas.microsoft.com/office/word/2018/wordml" xmlns:w16sdtdh="http://schemas.microsoft.com/office/word/2020/wordml/sdtdatahash" xmlns:w16se="http://schemas.microsoft.com/office/word/2015/wordml/symex" xmlns:wpg="http://schemas.microsoft.com/office/word/2010/wordprocessingGroup" xmlns:wpi="http://schemas.microsoft.com/office/word/2010/wordprocessingInk" xmlns:wne="http://schemas.microsoft.com/office/word/2006/wordml" xmlns:wps="http://schemas.microsoft.com/office/word/2010/wordprocessingShape" mc:Ignorable="w14 w15 w16se w16cid w16 w16cex w16sdtdh wp14">
   <w:body>
     <w:p>
       <w:pPr>
-        <w:pStyle w:val="NormalWeb"/>
+        <w:pStyle w:val="NormaleWeb"/>
       </w:pPr>
       <w:r>
         <w:t>BUSINESS CASE</w:t>
@@ -16,7 +16,7 @@
     </w:p>
     <w:p>
       <w:pPr>
-        <w:pStyle w:val="NormalWeb"/>
+        <w:pStyle w:val="NormaleWeb"/>
       </w:pPr>
       <w:r>
         <w:t>Il cliente-proprietario arrivato al negozio dovrà registrarsi e gli verrà fornito un codice cliente, in caso non sia già stata effettuata la registrazione precedentemente,fornendo i propri dati personali e la prorpia e-mail. A registrazione effettuata , il sistema invierà una e-mail di registrazione effettuata con successo, dove verrà indicato il rispettivo codice cliente.</w:t>
@@ -24,7 +24,7 @@
     </w:p>
     <w:p>
       <w:pPr>
-        <w:pStyle w:val="NormalWeb"/>
+        <w:pStyle w:val="NormaleWeb"/>
       </w:pPr>
       <w:r>
         <w:t>Solo se già registrato, il cliente-proprietario consegnerà l'oggetto destinato alla vendita ,al cassiere(amministratore), il quale provvederà ad inserirlo nel sistema, compilando i dati dell'oggetto(codice categoria, codice cliente, data di registrazione, foto) e il prezzo iniziale che viene concordato da ambo le parti(il cassiere e il cliente-proprietario).</w:t>
@@ -35,7 +35,7 @@
     </w:p>
     <w:p>
       <w:pPr>
-        <w:pStyle w:val="NormalWeb"/>
+        <w:pStyle w:val="NormaleWeb"/>
       </w:pPr>
       <w:r>
         <w:t xml:space="preserve">L'oggetto rimarrà in </w:t>
@@ -69,12 +69,30 @@
         <w:t>I</w:t>
       </w:r>
       <w:r>
-        <w:t>l cliente-acquirente potrà visualizzare l'intera lista di prodotti disponibili ed avrà a disposizione strumenti per effettuare filtraggio in base alle proprie preferenze(categoria,prezzo,prodotti scontati).</w:t>
+        <w:t>l cliente-acquirente potrà visualizzare l'intera lista di prodotti disponibili ed avrà a disposizione strumenti per effettuare filtraggio in base alle proprie preferenze(categoria,</w:t>
+      </w:r>
+      <w:r>
+        <w:t xml:space="preserve"> </w:t>
+      </w:r>
+      <w:r>
+        <w:t>prezzo,</w:t>
+      </w:r>
+      <w:r>
+        <w:t xml:space="preserve"> </w:t>
+      </w:r>
+      <w:r>
+        <w:t>prodotti scontati</w:t>
+      </w:r>
+      <w:r>
+        <w:t>, data</w:t>
+      </w:r>
+      <w:r>
+        <w:t>).</w:t>
       </w:r>
     </w:p>
     <w:p>
       <w:pPr>
-        <w:pStyle w:val="NormalWeb"/>
+        <w:pStyle w:val="NormaleWeb"/>
       </w:pPr>
       <w:r>
         <w:t xml:space="preserve">Al momento della vendita l’amministratore </w:t>
@@ -106,7 +124,7 @@
     </w:p>
     <w:p>
       <w:pPr>
-        <w:pStyle w:val="NormalWeb"/>
+        <w:pStyle w:val="NormaleWeb"/>
       </w:pPr>
       <w:r>
         <w:t>L’amministratore avrà a disposizione degli strumenti per effettuare delle statistiche sui prodotti venduti e sul numero di clienti avendo modo così di analizzare l’andamento de</w:t>
@@ -120,7 +138,7 @@
     </w:p>
     <w:p>
       <w:pPr>
-        <w:pStyle w:val="NormalWeb"/>
+        <w:pStyle w:val="NormaleWeb"/>
       </w:pPr>
       <w:r>
         <w:t>Il sistema effettuerà giornalmente un backup dei dati, che consisterà nel copiare tutte le tabelle che</w:t>
@@ -132,7 +150,7 @@
     </w:p>
     <w:p>
       <w:pPr>
-        <w:pStyle w:val="NormalWeb"/>
+        <w:pStyle w:val="NormaleWeb"/>
       </w:pPr>
       <w:r>
         <w:softHyphen/>
@@ -555,17 +573,17 @@
     <w:lsdException w:name="Unresolved Mention" w:semiHidden="1" w:unhideWhenUsed="1"/>
     <w:lsdException w:name="Smart Link" w:semiHidden="1" w:unhideWhenUsed="1"/>
   </w:latentStyles>
-  <w:style w:type="paragraph" w:default="1" w:styleId="Normal">
+  <w:style w:type="paragraph" w:default="1" w:styleId="Normale">
     <w:name w:val="Normal"/>
     <w:qFormat/>
   </w:style>
-  <w:style w:type="character" w:default="1" w:styleId="DefaultParagraphFont">
+  <w:style w:type="character" w:default="1" w:styleId="Carpredefinitoparagrafo">
     <w:name w:val="Default Paragraph Font"/>
     <w:uiPriority w:val="1"/>
     <w:semiHidden/>
     <w:unhideWhenUsed/>
   </w:style>
-  <w:style w:type="table" w:default="1" w:styleId="TableNormal">
+  <w:style w:type="table" w:default="1" w:styleId="Tabellanormale">
     <w:name w:val="Normal Table"/>
     <w:uiPriority w:val="99"/>
     <w:semiHidden/>
@@ -580,15 +598,15 @@
       </w:tblCellMar>
     </w:tblPr>
   </w:style>
-  <w:style w:type="numbering" w:default="1" w:styleId="NoList">
+  <w:style w:type="numbering" w:default="1" w:styleId="Nessunelenco">
     <w:name w:val="No List"/>
     <w:uiPriority w:val="99"/>
     <w:semiHidden/>
     <w:unhideWhenUsed/>
   </w:style>
-  <w:style w:type="paragraph" w:styleId="NormalWeb">
+  <w:style w:type="paragraph" w:styleId="NormaleWeb">
     <w:name w:val="Normal (Web)"/>
-    <w:basedOn w:val="Normal"/>
+    <w:basedOn w:val="Normale"/>
     <w:uiPriority w:val="99"/>
     <w:semiHidden/>
     <w:unhideWhenUsed/>
@@ -902,6 +920,21 @@
 </file>
 
 <file path=customXml/item1.xml><?xml version="1.0" encoding="utf-8"?>
+<p:properties xmlns:p="http://schemas.microsoft.com/office/2006/metadata/properties" xmlns:xsi="http://www.w3.org/2001/XMLSchema-instance" xmlns:pc="http://schemas.microsoft.com/office/infopath/2007/PartnerControls">
+  <documentManagement/>
+</p:properties>
+</file>
+
+<file path=customXml/item2.xml><?xml version="1.0" encoding="utf-8"?>
+<?mso-contentType ?>
+<FormTemplates xmlns="http://schemas.microsoft.com/sharepoint/v3/contenttype/forms">
+  <Display>DocumentLibraryForm</Display>
+  <Edit>DocumentLibraryForm</Edit>
+  <New>DocumentLibraryForm</New>
+</FormTemplates>
+</file>
+
+<file path=customXml/item3.xml><?xml version="1.0" encoding="utf-8"?>
 <ct:contentTypeSchema xmlns:ct="http://schemas.microsoft.com/office/2006/metadata/contentType" xmlns:ma="http://schemas.microsoft.com/office/2006/metadata/properties/metaAttributes" ct:_="" ma:_="" ma:contentTypeName="Documento" ma:contentTypeID="0x01010060CF279449B79342AFB1D881E5932BD1" ma:contentTypeVersion="7" ma:contentTypeDescription="Creare un nuovo documento." ma:contentTypeScope="" ma:versionID="cbbd3a5e48b46be122ff60f956b42cbd">
   <xsd:schema xmlns:xsd="http://www.w3.org/2001/XMLSchema" xmlns:xs="http://www.w3.org/2001/XMLSchema" xmlns:p="http://schemas.microsoft.com/office/2006/metadata/properties" xmlns:ns3="013bf8d5-9176-4828-a88a-11b684f9d1b6" xmlns:ns4="42b7a89b-8e8e-490a-a01d-ad97a3ffa1ce" targetNamespace="http://schemas.microsoft.com/office/2006/metadata/properties" ma:root="true" ma:fieldsID="48a9fdc7091d1943931a592b9d69c4f8" ns3:_="" ns4:_="">
     <xsd:import namespace="013bf8d5-9176-4828-a88a-11b684f9d1b6"/>
@@ -1086,22 +1119,24 @@
 </ct:contentTypeSchema>
 </file>
 
-<file path=customXml/item2.xml><?xml version="1.0" encoding="utf-8"?>
-<?mso-contentType ?>
-<FormTemplates xmlns="http://schemas.microsoft.com/sharepoint/v3/contenttype/forms">
-  <Display>DocumentLibraryForm</Display>
-  <Edit>DocumentLibraryForm</Edit>
-  <New>DocumentLibraryForm</New>
-</FormTemplates>
+<file path=customXml/itemProps1.xml><?xml version="1.0" encoding="utf-8"?>
+<ds:datastoreItem xmlns:ds="http://schemas.openxmlformats.org/officeDocument/2006/customXml" ds:itemID="{BD24ED70-735F-48C1-A922-64A5BF9275A8}">
+  <ds:schemaRefs>
+    <ds:schemaRef ds:uri="http://schemas.microsoft.com/office/2006/metadata/properties"/>
+    <ds:schemaRef ds:uri="http://schemas.microsoft.com/office/infopath/2007/PartnerControls"/>
+  </ds:schemaRefs>
+</ds:datastoreItem>
 </file>
 
-<file path=customXml/item3.xml><?xml version="1.0" encoding="utf-8"?>
-<p:properties xmlns:p="http://schemas.microsoft.com/office/2006/metadata/properties" xmlns:xsi="http://www.w3.org/2001/XMLSchema-instance" xmlns:pc="http://schemas.microsoft.com/office/infopath/2007/PartnerControls">
-  <documentManagement/>
-</p:properties>
+<file path=customXml/itemProps2.xml><?xml version="1.0" encoding="utf-8"?>
+<ds:datastoreItem xmlns:ds="http://schemas.openxmlformats.org/officeDocument/2006/customXml" ds:itemID="{CCF9680A-293D-471B-960F-E3574FB66EA6}">
+  <ds:schemaRefs>
+    <ds:schemaRef ds:uri="http://schemas.microsoft.com/sharepoint/v3/contenttype/forms"/>
+  </ds:schemaRefs>
+</ds:datastoreItem>
 </file>
 
-<file path=customXml/itemProps1.xml><?xml version="1.0" encoding="utf-8"?>
+<file path=customXml/itemProps3.xml><?xml version="1.0" encoding="utf-8"?>
 <ds:datastoreItem xmlns:ds="http://schemas.openxmlformats.org/officeDocument/2006/customXml" ds:itemID="{E9A50B36-0135-4BCF-8E70-B0248176CBFA}">
   <ds:schemaRefs>
     <ds:schemaRef ds:uri="http://schemas.microsoft.com/office/2006/metadata/contentType"/>
@@ -1118,21 +1153,4 @@
     <ds:schemaRef ds:uri="http://schemas.microsoft.com/internal/obd"/>
   </ds:schemaRefs>
 </ds:datastoreItem>
-</file>
-
-<file path=customXml/itemProps2.xml><?xml version="1.0" encoding="utf-8"?>
-<ds:datastoreItem xmlns:ds="http://schemas.openxmlformats.org/officeDocument/2006/customXml" ds:itemID="{CCF9680A-293D-471B-960F-E3574FB66EA6}">
-  <ds:schemaRefs>
-    <ds:schemaRef ds:uri="http://schemas.microsoft.com/sharepoint/v3/contenttype/forms"/>
-  </ds:schemaRefs>
-</ds:datastoreItem>
-</file>
-
-<file path=customXml/itemProps3.xml><?xml version="1.0" encoding="utf-8"?>
-<ds:datastoreItem xmlns:ds="http://schemas.openxmlformats.org/officeDocument/2006/customXml" ds:itemID="{BD24ED70-735F-48C1-A922-64A5BF9275A8}">
-  <ds:schemaRefs>
-    <ds:schemaRef ds:uri="http://schemas.microsoft.com/office/2006/metadata/properties"/>
-    <ds:schemaRef ds:uri="http://schemas.microsoft.com/office/infopath/2007/PartnerControls"/>
-  </ds:schemaRefs>
-</ds:datastoreItem>
 </file>
</xml_diff>